<commit_message>
Data Dictionary Table Added
</commit_message>
<xml_diff>
--- a/Design/Design.docx
+++ b/Design/Design.docx
@@ -4,9 +4,97 @@
   <w:body>
     <w:p>
       <w:pPr>
+        <w:pStyle w:val="Heading2"/>
+      </w:pPr>
+      <w:r>
+        <w:t>Paper Prototyping</w:t>
+      </w:r>
+    </w:p>
+    <w:p>
+      <w:pPr>
         <w:jc w:val="center"/>
       </w:pPr>
       <w:r>
+        <w:rPr>
+          <w:noProof/>
+        </w:rPr>
+        <w:drawing>
+          <wp:inline distT="0" distB="0" distL="0" distR="0">
+            <wp:extent cx="3752850" cy="7029450"/>
+            <wp:effectExtent l="0" t="0" r="0" b="0"/>
+            <wp:docPr id="1" name="Picture 1" descr="Home Page"/>
+            <wp:cNvGraphicFramePr>
+              <a:graphicFrameLocks xmlns:a="http://schemas.openxmlformats.org/drawingml/2006/main" noChangeAspect="1"/>
+            </wp:cNvGraphicFramePr>
+            <a:graphic xmlns:a="http://schemas.openxmlformats.org/drawingml/2006/main">
+              <a:graphicData uri="http://schemas.openxmlformats.org/drawingml/2006/picture">
+                <pic:pic xmlns:pic="http://schemas.openxmlformats.org/drawingml/2006/picture">
+                  <pic:nvPicPr>
+                    <pic:cNvPr id="0" name="Picture 17" descr="Home Page"/>
+                    <pic:cNvPicPr>
+                      <a:picLocks noChangeAspect="1" noChangeArrowheads="1"/>
+                    </pic:cNvPicPr>
+                  </pic:nvPicPr>
+                  <pic:blipFill>
+                    <a:blip r:embed="rId4">
+                      <a:extLst>
+                        <a:ext uri="{28A0092B-C50C-407E-A947-70E740481C1C}">
+                          <a14:useLocalDpi xmlns:a14="http://schemas.microsoft.com/office/drawing/2010/main" val="0"/>
+                        </a:ext>
+                      </a:extLst>
+                    </a:blip>
+                    <a:srcRect/>
+                    <a:stretch>
+                      <a:fillRect/>
+                    </a:stretch>
+                  </pic:blipFill>
+                  <pic:spPr bwMode="auto">
+                    <a:xfrm>
+                      <a:off x="0" y="0"/>
+                      <a:ext cx="3752850" cy="7029450"/>
+                    </a:xfrm>
+                    <a:prstGeom prst="rect">
+                      <a:avLst/>
+                    </a:prstGeom>
+                    <a:noFill/>
+                    <a:ln>
+                      <a:noFill/>
+                    </a:ln>
+                  </pic:spPr>
+                </pic:pic>
+              </a:graphicData>
+            </a:graphic>
+          </wp:inline>
+        </w:drawing>
+      </w:r>
+    </w:p>
+    <w:p>
+      <w:pPr>
+        <w:jc w:val="center"/>
+      </w:pPr>
+      <w:r>
+        <w:t>Fig: Homepage</w:t>
+      </w:r>
+    </w:p>
+    <w:p>
+      <w:pPr>
+        <w:jc w:val="center"/>
+      </w:pPr>
+    </w:p>
+    <w:p>
+      <w:pPr>
+        <w:jc w:val="center"/>
+      </w:pPr>
+      <w:r>
+        <w:br w:type="page"/>
+      </w:r>
+    </w:p>
+    <w:p>
+      <w:pPr>
+        <w:jc w:val="center"/>
+      </w:pPr>
+      <w:r>
+        <w:lastRenderedPageBreak/>
         <w:pict>
           <v:shapetype id="_x0000_t75" coordsize="21600,21600" o:spt="75" o:preferrelative="t" path="m@4@5l@4@11@9@11@9@5xe" filled="f" stroked="f">
             <v:stroke joinstyle="miter"/>
@@ -27,8 +115,8 @@
             <v:path o:extrusionok="f" gradientshapeok="t" o:connecttype="rect"/>
             <o:lock v:ext="edit" aspectratio="t"/>
           </v:shapetype>
-          <v:shape id="_x0000_i1025" type="#_x0000_t75" style="width:295.5pt;height:596.25pt">
-            <v:imagedata r:id="rId4" o:title="Home Page"/>
+          <v:shape id="_x0000_i1026" type="#_x0000_t75" style="width:393.75pt;height:277.5pt">
+            <v:imagedata r:id="rId5" o:title="2"/>
           </v:shape>
         </w:pict>
       </w:r>
@@ -38,7 +126,7 @@
         <w:jc w:val="center"/>
       </w:pPr>
       <w:r>
-        <w:t>Fig: Homepage</w:t>
+        <w:t>Fig: Admin Login</w:t>
       </w:r>
     </w:p>
     <w:p>
@@ -46,7 +134,11 @@
         <w:jc w:val="center"/>
       </w:pPr>
       <w:r>
-        <w:br w:type="page"/>
+        <w:pict>
+          <v:shape id="_x0000_i1027" type="#_x0000_t75" style="width:393.75pt;height:276pt">
+            <v:imagedata r:id="rId6" o:title="3"/>
+          </v:shape>
+        </w:pict>
       </w:r>
     </w:p>
     <w:p>
@@ -54,12 +146,7 @@
         <w:jc w:val="center"/>
       </w:pPr>
       <w:r>
-        <w:lastRenderedPageBreak/>
-        <w:pict>
-          <v:shape id="_x0000_i1027" type="#_x0000_t75" style="width:393.75pt;height:277.5pt">
-            <v:imagedata r:id="rId5" o:title="2"/>
-          </v:shape>
-        </w:pict>
+        <w:t>Fig: View Available Products</w:t>
       </w:r>
     </w:p>
     <w:p>
@@ -67,7 +154,7 @@
         <w:jc w:val="center"/>
       </w:pPr>
       <w:r>
-        <w:t>Fig: Admin Login</w:t>
+        <w:br w:type="page"/>
       </w:r>
     </w:p>
     <w:p>
@@ -75,9 +162,10 @@
         <w:jc w:val="center"/>
       </w:pPr>
       <w:r>
+        <w:lastRenderedPageBreak/>
         <w:pict>
-          <v:shape id="_x0000_i1028" type="#_x0000_t75" style="width:393.75pt;height:276pt">
-            <v:imagedata r:id="rId6" o:title="3"/>
+          <v:shape id="_x0000_i1028" type="#_x0000_t75" style="width:468pt;height:277.5pt">
+            <v:imagedata r:id="rId7" o:title="4"/>
           </v:shape>
         </w:pict>
       </w:r>
@@ -87,7 +175,7 @@
         <w:jc w:val="center"/>
       </w:pPr>
       <w:r>
-        <w:t>Fig: View Available Products</w:t>
+        <w:t>Fig: View Registered Users</w:t>
       </w:r>
     </w:p>
     <w:p>
@@ -95,7 +183,12 @@
         <w:jc w:val="center"/>
       </w:pPr>
       <w:r>
-        <w:br w:type="page"/>
+        <w:lastRenderedPageBreak/>
+        <w:pict>
+          <v:shape id="_x0000_i1029" type="#_x0000_t75" style="width:430.5pt;height:561pt">
+            <v:imagedata r:id="rId8" o:title="5"/>
+          </v:shape>
+        </w:pict>
       </w:r>
     </w:p>
     <w:p>
@@ -103,12 +196,7 @@
         <w:jc w:val="center"/>
       </w:pPr>
       <w:r>
-        <w:lastRenderedPageBreak/>
-        <w:pict>
-          <v:shape id="_x0000_i1035" type="#_x0000_t75" style="width:468pt;height:277.5pt">
-            <v:imagedata r:id="rId7" o:title="4"/>
-          </v:shape>
-        </w:pict>
+        <w:t>Fig: Add Product</w:t>
       </w:r>
     </w:p>
     <w:p>
@@ -116,7 +204,7 @@
         <w:jc w:val="center"/>
       </w:pPr>
       <w:r>
-        <w:t>Fig: View Registered Users</w:t>
+        <w:br w:type="page"/>
       </w:r>
     </w:p>
     <w:p>
@@ -126,8 +214,8 @@
       <w:r>
         <w:lastRenderedPageBreak/>
         <w:pict>
-          <v:shape id="_x0000_i1036" type="#_x0000_t75" style="width:430.5pt;height:561pt">
-            <v:imagedata r:id="rId8" o:title="5"/>
+          <v:shape id="_x0000_i1030" type="#_x0000_t75" style="width:416.25pt;height:543pt">
+            <v:imagedata r:id="rId9" o:title="7"/>
           </v:shape>
         </w:pict>
       </w:r>
@@ -137,7 +225,7 @@
         <w:jc w:val="center"/>
       </w:pPr>
       <w:r>
-        <w:t>Fig: Add Product</w:t>
+        <w:t>Fig: Update Product</w:t>
       </w:r>
     </w:p>
     <w:p>
@@ -145,7 +233,12 @@
         <w:jc w:val="center"/>
       </w:pPr>
       <w:r>
-        <w:br w:type="page"/>
+        <w:lastRenderedPageBreak/>
+        <w:pict>
+          <v:shape id="_x0000_i1031" type="#_x0000_t75" style="width:439.5pt;height:501.75pt">
+            <v:imagedata r:id="rId10" o:title="6"/>
+          </v:shape>
+        </w:pict>
       </w:r>
     </w:p>
     <w:p>
@@ -153,12 +246,7 @@
         <w:jc w:val="center"/>
       </w:pPr>
       <w:r>
-        <w:lastRenderedPageBreak/>
-        <w:pict>
-          <v:shape id="_x0000_i1043" type="#_x0000_t75" style="width:416.25pt;height:543pt">
-            <v:imagedata r:id="rId9" o:title="7"/>
-          </v:shape>
-        </w:pict>
+        <w:t>Fig: Admin edit user</w:t>
       </w:r>
     </w:p>
     <w:p>
@@ -166,7 +254,7 @@
         <w:jc w:val="center"/>
       </w:pPr>
       <w:r>
-        <w:t>Fig: Update Product</w:t>
+        <w:br w:type="page"/>
       </w:r>
     </w:p>
     <w:p>
@@ -176,8 +264,8 @@
       <w:r>
         <w:lastRenderedPageBreak/>
         <w:pict>
-          <v:shape id="_x0000_i1038" type="#_x0000_t75" style="width:439.5pt;height:501.75pt">
-            <v:imagedata r:id="rId10" o:title="6"/>
+          <v:shape id="_x0000_i1032" type="#_x0000_t75" style="width:438pt;height:428.25pt">
+            <v:imagedata r:id="rId11" o:title="8"/>
           </v:shape>
         </w:pict>
       </w:r>
@@ -187,7 +275,7 @@
         <w:jc w:val="center"/>
       </w:pPr>
       <w:r>
-        <w:t>Fig: Admin edit user</w:t>
+        <w:t>Fig: Register New user</w:t>
       </w:r>
     </w:p>
     <w:p>
@@ -205,8 +293,8 @@
       <w:r>
         <w:lastRenderedPageBreak/>
         <w:pict>
-          <v:shape id="_x0000_i1045" type="#_x0000_t75" style="width:438pt;height:428.25pt">
-            <v:imagedata r:id="rId11" o:title="8"/>
+          <v:shape id="_x0000_i1033" type="#_x0000_t75" style="width:468pt;height:476.25pt">
+            <v:imagedata r:id="rId12" o:title="9"/>
           </v:shape>
         </w:pict>
       </w:r>
@@ -216,7 +304,12 @@
         <w:jc w:val="center"/>
       </w:pPr>
       <w:r>
-        <w:t>Fig: Register New user</w:t>
+        <w:t>Fig: Update User’s Details</w:t>
+      </w:r>
+    </w:p>
+    <w:p>
+      <w:r>
+        <w:br w:type="page"/>
       </w:r>
     </w:p>
     <w:p>
@@ -224,7 +317,12 @@
         <w:jc w:val="center"/>
       </w:pPr>
       <w:r>
-        <w:br w:type="page"/>
+        <w:lastRenderedPageBreak/>
+        <w:pict>
+          <v:shape id="_x0000_i1034" type="#_x0000_t75" style="width:394.5pt;height:276.75pt">
+            <v:imagedata r:id="rId13" o:title="10"/>
+          </v:shape>
+        </w:pict>
       </w:r>
     </w:p>
     <w:p>
@@ -232,12 +330,7 @@
         <w:jc w:val="center"/>
       </w:pPr>
       <w:r>
-        <w:lastRenderedPageBreak/>
-        <w:pict>
-          <v:shape id="_x0000_i1049" type="#_x0000_t75" style="width:468pt;height:476.25pt">
-            <v:imagedata r:id="rId12" o:title="9"/>
-          </v:shape>
-        </w:pict>
+        <w:t>Fig: Change Password</w:t>
       </w:r>
     </w:p>
     <w:p>
@@ -245,12 +338,11 @@
         <w:jc w:val="center"/>
       </w:pPr>
       <w:r>
-        <w:t>Fig: Update User’s Details</w:t>
-      </w:r>
-    </w:p>
-    <w:p>
-      <w:r>
-        <w:br w:type="page"/>
+        <w:pict>
+          <v:shape id="_x0000_i1035" type="#_x0000_t75" style="width:419.25pt;height:258pt">
+            <v:imagedata r:id="rId14" o:title="11"/>
+          </v:shape>
+        </w:pict>
       </w:r>
     </w:p>
     <w:p>
@@ -258,12 +350,12 @@
         <w:jc w:val="center"/>
       </w:pPr>
       <w:r>
-        <w:lastRenderedPageBreak/>
-        <w:pict>
-          <v:shape id="_x0000_i1063" type="#_x0000_t75" style="width:394.5pt;height:276.75pt">
-            <v:imagedata r:id="rId13" o:title="10"/>
-          </v:shape>
-        </w:pict>
+        <w:t>Fig: Forum Ask Question</w:t>
+      </w:r>
+    </w:p>
+    <w:p>
+      <w:r>
+        <w:br w:type="page"/>
       </w:r>
     </w:p>
     <w:p>
@@ -271,7 +363,12 @@
         <w:jc w:val="center"/>
       </w:pPr>
       <w:r>
-        <w:t>Fig: Change Password</w:t>
+        <w:lastRenderedPageBreak/>
+        <w:pict>
+          <v:shape id="_x0000_i1036" type="#_x0000_t75" style="width:389.25pt;height:267pt">
+            <v:imagedata r:id="rId15" o:title="12"/>
+          </v:shape>
+        </w:pict>
       </w:r>
     </w:p>
     <w:p>
@@ -279,11 +376,7 @@
         <w:jc w:val="center"/>
       </w:pPr>
       <w:r>
-        <w:pict>
-          <v:shape id="_x0000_i1066" type="#_x0000_t75" style="width:419.25pt;height:258pt">
-            <v:imagedata r:id="rId14" o:title="11"/>
-          </v:shape>
-        </w:pict>
+        <w:t>Fig: Forum Comment</w:t>
       </w:r>
     </w:p>
     <w:p>
@@ -291,12 +384,11 @@
         <w:jc w:val="center"/>
       </w:pPr>
       <w:r>
-        <w:t>Fig: Forum Ask Question</w:t>
-      </w:r>
-    </w:p>
-    <w:p>
-      <w:r>
-        <w:br w:type="page"/>
+        <w:pict>
+          <v:shape id="_x0000_i1037" type="#_x0000_t75" style="width:389.25pt;height:252pt">
+            <v:imagedata r:id="rId16" o:title="13"/>
+          </v:shape>
+        </w:pict>
       </w:r>
     </w:p>
     <w:p>
@@ -304,12 +396,12 @@
         <w:jc w:val="center"/>
       </w:pPr>
       <w:r>
-        <w:lastRenderedPageBreak/>
-        <w:pict>
-          <v:shape id="_x0000_i1070" type="#_x0000_t75" style="width:389.25pt;height:267pt">
-            <v:imagedata r:id="rId15" o:title="12"/>
-          </v:shape>
-        </w:pict>
+        <w:t>Fig: Review for testimonial</w:t>
+      </w:r>
+    </w:p>
+    <w:p>
+      <w:r>
+        <w:br w:type="page"/>
       </w:r>
     </w:p>
     <w:p>
@@ -317,7 +409,12 @@
         <w:jc w:val="center"/>
       </w:pPr>
       <w:r>
-        <w:t>Fig: Forum Comment</w:t>
+        <w:lastRenderedPageBreak/>
+        <w:pict>
+          <v:shape id="_x0000_i1038" type="#_x0000_t75" style="width:468pt;height:484.5pt">
+            <v:imagedata r:id="rId17" o:title="14"/>
+          </v:shape>
+        </w:pict>
       </w:r>
     </w:p>
     <w:p>
@@ -325,74 +422,2698 @@
         <w:jc w:val="center"/>
       </w:pPr>
       <w:r>
-        <w:pict>
-          <v:shape id="_x0000_i1074" type="#_x0000_t75" style="width:389.25pt;height:252pt">
-            <v:imagedata r:id="rId16" o:title="13"/>
-          </v:shape>
-        </w:pict>
+        <w:t>Fig: Order Required Product</w:t>
+      </w:r>
+    </w:p>
+    <w:p>
+      <w:r>
+        <w:br w:type="page"/>
       </w:r>
     </w:p>
     <w:p>
       <w:pPr>
-        <w:jc w:val="center"/>
+        <w:pStyle w:val="Heading2"/>
       </w:pPr>
       <w:r>
-        <w:t>Fig: Review for testimonial</w:t>
-      </w:r>
-    </w:p>
-    <w:p>
-      <w:r>
-        <w:br w:type="page"/>
-      </w:r>
-    </w:p>
-    <w:p>
-      <w:pPr>
-        <w:jc w:val="center"/>
-      </w:pPr>
-      <w:r>
         <w:lastRenderedPageBreak/>
-        <w:pict>
-          <v:shape id="_x0000_i1081" type="#_x0000_t75" style="width:468pt;height:484.5pt">
-            <v:imagedata r:id="rId17" o:title="14"/>
-          </v:shape>
-        </w:pict>
-      </w:r>
-    </w:p>
-    <w:p>
-      <w:pPr>
-        <w:jc w:val="center"/>
-      </w:pPr>
-      <w:r>
-        <w:t>Fig: Order Required Product</w:t>
+        <w:t>Database</w:t>
+      </w:r>
+      <w:r>
+        <w:t xml:space="preserve"> Modeling</w:t>
+      </w:r>
+    </w:p>
+    <w:p>
+      <w:r>
+        <w:t>User Register Table</w:t>
       </w:r>
       <w:bookmarkStart w:id="0" w:name="_GoBack"/>
       <w:bookmarkEnd w:id="0"/>
     </w:p>
-    <w:p>
-      <w:pPr>
-        <w:jc w:val="center"/>
-      </w:pPr>
-    </w:p>
-    <w:p>
-      <w:pPr>
-        <w:jc w:val="center"/>
-      </w:pPr>
-    </w:p>
-    <w:p>
-      <w:pPr>
-        <w:jc w:val="center"/>
-      </w:pPr>
-    </w:p>
-    <w:p>
-      <w:pPr>
-        <w:jc w:val="center"/>
-      </w:pPr>
-    </w:p>
-    <w:p>
-      <w:pPr>
-        <w:jc w:val="center"/>
-      </w:pPr>
-    </w:p>
+    <w:tbl>
+      <w:tblPr>
+        <w:tblStyle w:val="TableGrid"/>
+        <w:tblW w:w="0" w:type="auto"/>
+        <w:tblLook w:val="04A0" w:firstRow="1" w:lastRow="0" w:firstColumn="1" w:lastColumn="0" w:noHBand="0" w:noVBand="1"/>
+      </w:tblPr>
+      <w:tblGrid>
+        <w:gridCol w:w="1879"/>
+        <w:gridCol w:w="1869"/>
+        <w:gridCol w:w="1867"/>
+        <w:gridCol w:w="1867"/>
+        <w:gridCol w:w="1868"/>
+      </w:tblGrid>
+      <w:tr>
+        <w:tc>
+          <w:tcPr>
+            <w:tcW w:w="1870" w:type="dxa"/>
+            <w:shd w:val="clear" w:color="auto" w:fill="5B9BD5" w:themeFill="accent1"/>
+          </w:tcPr>
+          <w:p>
+            <w:pPr>
+              <w:rPr>
+                <w:b/>
+              </w:rPr>
+            </w:pPr>
+            <w:r>
+              <w:rPr>
+                <w:b/>
+              </w:rPr>
+              <w:t>Attributes</w:t>
+            </w:r>
+          </w:p>
+        </w:tc>
+        <w:tc>
+          <w:tcPr>
+            <w:tcW w:w="1870" w:type="dxa"/>
+            <w:shd w:val="clear" w:color="auto" w:fill="5B9BD5" w:themeFill="accent1"/>
+          </w:tcPr>
+          <w:p>
+            <w:pPr>
+              <w:rPr>
+                <w:b/>
+              </w:rPr>
+            </w:pPr>
+            <w:r>
+              <w:rPr>
+                <w:b/>
+              </w:rPr>
+              <w:t>Datatype</w:t>
+            </w:r>
+          </w:p>
+        </w:tc>
+        <w:tc>
+          <w:tcPr>
+            <w:tcW w:w="1870" w:type="dxa"/>
+            <w:shd w:val="clear" w:color="auto" w:fill="5B9BD5" w:themeFill="accent1"/>
+          </w:tcPr>
+          <w:p>
+            <w:pPr>
+              <w:rPr>
+                <w:b/>
+              </w:rPr>
+            </w:pPr>
+            <w:r>
+              <w:rPr>
+                <w:b/>
+              </w:rPr>
+              <w:t>Primary Key</w:t>
+            </w:r>
+          </w:p>
+        </w:tc>
+        <w:tc>
+          <w:tcPr>
+            <w:tcW w:w="1870" w:type="dxa"/>
+            <w:shd w:val="clear" w:color="auto" w:fill="5B9BD5" w:themeFill="accent1"/>
+          </w:tcPr>
+          <w:p>
+            <w:pPr>
+              <w:rPr>
+                <w:b/>
+              </w:rPr>
+            </w:pPr>
+            <w:r>
+              <w:rPr>
+                <w:b/>
+              </w:rPr>
+              <w:t>Foreign Key</w:t>
+            </w:r>
+          </w:p>
+        </w:tc>
+        <w:tc>
+          <w:tcPr>
+            <w:tcW w:w="1870" w:type="dxa"/>
+            <w:shd w:val="clear" w:color="auto" w:fill="5B9BD5" w:themeFill="accent1"/>
+          </w:tcPr>
+          <w:p>
+            <w:pPr>
+              <w:rPr>
+                <w:b/>
+              </w:rPr>
+            </w:pPr>
+            <w:r>
+              <w:rPr>
+                <w:b/>
+              </w:rPr>
+              <w:t>Nullable</w:t>
+            </w:r>
+          </w:p>
+        </w:tc>
+      </w:tr>
+      <w:tr>
+        <w:tc>
+          <w:tcPr>
+            <w:tcW w:w="1870" w:type="dxa"/>
+          </w:tcPr>
+          <w:p>
+            <w:r>
+              <w:t>u_id</w:t>
+            </w:r>
+          </w:p>
+        </w:tc>
+        <w:tc>
+          <w:tcPr>
+            <w:tcW w:w="1870" w:type="dxa"/>
+          </w:tcPr>
+          <w:p>
+            <w:r>
+              <w:t>int(11)</w:t>
+            </w:r>
+          </w:p>
+        </w:tc>
+        <w:tc>
+          <w:tcPr>
+            <w:tcW w:w="1870" w:type="dxa"/>
+          </w:tcPr>
+          <w:p>
+            <w:r>
+              <w:t>Yes</w:t>
+            </w:r>
+          </w:p>
+        </w:tc>
+        <w:tc>
+          <w:tcPr>
+            <w:tcW w:w="1870" w:type="dxa"/>
+          </w:tcPr>
+          <w:p>
+            <w:r>
+              <w:t>No</w:t>
+            </w:r>
+          </w:p>
+        </w:tc>
+        <w:tc>
+          <w:tcPr>
+            <w:tcW w:w="1870" w:type="dxa"/>
+          </w:tcPr>
+          <w:p>
+            <w:r>
+              <w:t>No</w:t>
+            </w:r>
+          </w:p>
+        </w:tc>
+      </w:tr>
+      <w:tr>
+        <w:tc>
+          <w:tcPr>
+            <w:tcW w:w="1870" w:type="dxa"/>
+          </w:tcPr>
+          <w:p>
+            <w:r>
+              <w:t>fname</w:t>
+            </w:r>
+          </w:p>
+        </w:tc>
+        <w:tc>
+          <w:tcPr>
+            <w:tcW w:w="1870" w:type="dxa"/>
+          </w:tcPr>
+          <w:p>
+            <w:r>
+              <w:t>varchar(50)</w:t>
+            </w:r>
+          </w:p>
+        </w:tc>
+        <w:tc>
+          <w:tcPr>
+            <w:tcW w:w="1870" w:type="dxa"/>
+          </w:tcPr>
+          <w:p>
+            <w:r>
+              <w:t>No</w:t>
+            </w:r>
+          </w:p>
+        </w:tc>
+        <w:tc>
+          <w:tcPr>
+            <w:tcW w:w="1870" w:type="dxa"/>
+          </w:tcPr>
+          <w:p>
+            <w:r>
+              <w:t>No</w:t>
+            </w:r>
+          </w:p>
+        </w:tc>
+        <w:tc>
+          <w:tcPr>
+            <w:tcW w:w="1870" w:type="dxa"/>
+          </w:tcPr>
+          <w:p>
+            <w:r>
+              <w:t>No</w:t>
+            </w:r>
+          </w:p>
+        </w:tc>
+      </w:tr>
+      <w:tr>
+        <w:tc>
+          <w:tcPr>
+            <w:tcW w:w="1870" w:type="dxa"/>
+          </w:tcPr>
+          <w:p>
+            <w:r>
+              <w:t>lname</w:t>
+            </w:r>
+          </w:p>
+        </w:tc>
+        <w:tc>
+          <w:tcPr>
+            <w:tcW w:w="1870" w:type="dxa"/>
+          </w:tcPr>
+          <w:p>
+            <w:r>
+              <w:t>varchar(50)</w:t>
+            </w:r>
+          </w:p>
+        </w:tc>
+        <w:tc>
+          <w:tcPr>
+            <w:tcW w:w="1870" w:type="dxa"/>
+          </w:tcPr>
+          <w:p>
+            <w:r>
+              <w:t>No</w:t>
+            </w:r>
+          </w:p>
+        </w:tc>
+        <w:tc>
+          <w:tcPr>
+            <w:tcW w:w="1870" w:type="dxa"/>
+          </w:tcPr>
+          <w:p>
+            <w:r>
+              <w:t>No</w:t>
+            </w:r>
+          </w:p>
+        </w:tc>
+        <w:tc>
+          <w:tcPr>
+            <w:tcW w:w="1870" w:type="dxa"/>
+          </w:tcPr>
+          <w:p>
+            <w:r>
+              <w:t>No</w:t>
+            </w:r>
+          </w:p>
+        </w:tc>
+      </w:tr>
+      <w:tr>
+        <w:tc>
+          <w:tcPr>
+            <w:tcW w:w="1870" w:type="dxa"/>
+          </w:tcPr>
+          <w:p>
+            <w:r>
+              <w:t>e_mail</w:t>
+            </w:r>
+          </w:p>
+        </w:tc>
+        <w:tc>
+          <w:tcPr>
+            <w:tcW w:w="1870" w:type="dxa"/>
+          </w:tcPr>
+          <w:p>
+            <w:r>
+              <w:t>varchar(50)</w:t>
+            </w:r>
+          </w:p>
+        </w:tc>
+        <w:tc>
+          <w:tcPr>
+            <w:tcW w:w="1870" w:type="dxa"/>
+          </w:tcPr>
+          <w:p>
+            <w:r>
+              <w:t>No</w:t>
+            </w:r>
+          </w:p>
+        </w:tc>
+        <w:tc>
+          <w:tcPr>
+            <w:tcW w:w="1870" w:type="dxa"/>
+          </w:tcPr>
+          <w:p>
+            <w:r>
+              <w:t>No</w:t>
+            </w:r>
+          </w:p>
+        </w:tc>
+        <w:tc>
+          <w:tcPr>
+            <w:tcW w:w="1870" w:type="dxa"/>
+          </w:tcPr>
+          <w:p>
+            <w:r>
+              <w:t>No</w:t>
+            </w:r>
+          </w:p>
+        </w:tc>
+      </w:tr>
+      <w:tr>
+        <w:tc>
+          <w:tcPr>
+            <w:tcW w:w="1870" w:type="dxa"/>
+          </w:tcPr>
+          <w:p>
+            <w:r>
+              <w:t>tel</w:t>
+            </w:r>
+            <w:r>
+              <w:t>ephone</w:t>
+            </w:r>
+          </w:p>
+        </w:tc>
+        <w:tc>
+          <w:tcPr>
+            <w:tcW w:w="1870" w:type="dxa"/>
+          </w:tcPr>
+          <w:p>
+            <w:r>
+              <w:t>bigint(50)</w:t>
+            </w:r>
+          </w:p>
+        </w:tc>
+        <w:tc>
+          <w:tcPr>
+            <w:tcW w:w="1870" w:type="dxa"/>
+          </w:tcPr>
+          <w:p>
+            <w:r>
+              <w:t>No</w:t>
+            </w:r>
+          </w:p>
+        </w:tc>
+        <w:tc>
+          <w:tcPr>
+            <w:tcW w:w="1870" w:type="dxa"/>
+          </w:tcPr>
+          <w:p>
+            <w:r>
+              <w:t>No</w:t>
+            </w:r>
+          </w:p>
+        </w:tc>
+        <w:tc>
+          <w:tcPr>
+            <w:tcW w:w="1870" w:type="dxa"/>
+          </w:tcPr>
+          <w:p>
+            <w:r>
+              <w:t>No</w:t>
+            </w:r>
+          </w:p>
+        </w:tc>
+      </w:tr>
+      <w:tr>
+        <w:tc>
+          <w:tcPr>
+            <w:tcW w:w="1870" w:type="dxa"/>
+          </w:tcPr>
+          <w:p>
+            <w:r>
+              <w:t>address</w:t>
+            </w:r>
+          </w:p>
+        </w:tc>
+        <w:tc>
+          <w:tcPr>
+            <w:tcW w:w="1870" w:type="dxa"/>
+          </w:tcPr>
+          <w:p>
+            <w:r>
+              <w:t>varchar(50)</w:t>
+            </w:r>
+          </w:p>
+        </w:tc>
+        <w:tc>
+          <w:tcPr>
+            <w:tcW w:w="1870" w:type="dxa"/>
+          </w:tcPr>
+          <w:p>
+            <w:r>
+              <w:t>No</w:t>
+            </w:r>
+          </w:p>
+        </w:tc>
+        <w:tc>
+          <w:tcPr>
+            <w:tcW w:w="1870" w:type="dxa"/>
+          </w:tcPr>
+          <w:p>
+            <w:r>
+              <w:t>No</w:t>
+            </w:r>
+          </w:p>
+        </w:tc>
+        <w:tc>
+          <w:tcPr>
+            <w:tcW w:w="1870" w:type="dxa"/>
+          </w:tcPr>
+          <w:p>
+            <w:r>
+              <w:t>No</w:t>
+            </w:r>
+          </w:p>
+        </w:tc>
+      </w:tr>
+      <w:tr>
+        <w:tc>
+          <w:tcPr>
+            <w:tcW w:w="1870" w:type="dxa"/>
+          </w:tcPr>
+          <w:p>
+            <w:r>
+              <w:t>city</w:t>
+            </w:r>
+          </w:p>
+        </w:tc>
+        <w:tc>
+          <w:tcPr>
+            <w:tcW w:w="1870" w:type="dxa"/>
+          </w:tcPr>
+          <w:p>
+            <w:r>
+              <w:t>varchar(50)</w:t>
+            </w:r>
+          </w:p>
+        </w:tc>
+        <w:tc>
+          <w:tcPr>
+            <w:tcW w:w="1870" w:type="dxa"/>
+          </w:tcPr>
+          <w:p>
+            <w:r>
+              <w:t>No</w:t>
+            </w:r>
+          </w:p>
+        </w:tc>
+        <w:tc>
+          <w:tcPr>
+            <w:tcW w:w="1870" w:type="dxa"/>
+          </w:tcPr>
+          <w:p>
+            <w:r>
+              <w:t>No</w:t>
+            </w:r>
+          </w:p>
+        </w:tc>
+        <w:tc>
+          <w:tcPr>
+            <w:tcW w:w="1870" w:type="dxa"/>
+          </w:tcPr>
+          <w:p>
+            <w:r>
+              <w:t>No</w:t>
+            </w:r>
+          </w:p>
+        </w:tc>
+      </w:tr>
+      <w:tr>
+        <w:tc>
+          <w:tcPr>
+            <w:tcW w:w="1870" w:type="dxa"/>
+          </w:tcPr>
+          <w:p>
+            <w:r>
+              <w:t>country</w:t>
+            </w:r>
+          </w:p>
+        </w:tc>
+        <w:tc>
+          <w:tcPr>
+            <w:tcW w:w="1870" w:type="dxa"/>
+          </w:tcPr>
+          <w:p>
+            <w:r>
+              <w:t>e</w:t>
+            </w:r>
+            <w:r>
+              <w:t>num</w:t>
+            </w:r>
+          </w:p>
+        </w:tc>
+        <w:tc>
+          <w:tcPr>
+            <w:tcW w:w="1870" w:type="dxa"/>
+          </w:tcPr>
+          <w:p>
+            <w:r>
+              <w:t>No</w:t>
+            </w:r>
+          </w:p>
+        </w:tc>
+        <w:tc>
+          <w:tcPr>
+            <w:tcW w:w="1870" w:type="dxa"/>
+          </w:tcPr>
+          <w:p>
+            <w:r>
+              <w:t>No</w:t>
+            </w:r>
+          </w:p>
+        </w:tc>
+        <w:tc>
+          <w:tcPr>
+            <w:tcW w:w="1870" w:type="dxa"/>
+          </w:tcPr>
+          <w:p>
+            <w:r>
+              <w:t>No</w:t>
+            </w:r>
+          </w:p>
+        </w:tc>
+      </w:tr>
+      <w:tr>
+        <w:tc>
+          <w:tcPr>
+            <w:tcW w:w="1870" w:type="dxa"/>
+          </w:tcPr>
+          <w:p>
+            <w:r>
+              <w:t>region</w:t>
+            </w:r>
+          </w:p>
+        </w:tc>
+        <w:tc>
+          <w:tcPr>
+            <w:tcW w:w="1870" w:type="dxa"/>
+          </w:tcPr>
+          <w:p>
+            <w:r>
+              <w:t>e</w:t>
+            </w:r>
+            <w:r>
+              <w:t>num</w:t>
+            </w:r>
+          </w:p>
+        </w:tc>
+        <w:tc>
+          <w:tcPr>
+            <w:tcW w:w="1870" w:type="dxa"/>
+          </w:tcPr>
+          <w:p>
+            <w:r>
+              <w:t>No</w:t>
+            </w:r>
+          </w:p>
+        </w:tc>
+        <w:tc>
+          <w:tcPr>
+            <w:tcW w:w="1870" w:type="dxa"/>
+          </w:tcPr>
+          <w:p>
+            <w:r>
+              <w:t>No</w:t>
+            </w:r>
+          </w:p>
+        </w:tc>
+        <w:tc>
+          <w:tcPr>
+            <w:tcW w:w="1870" w:type="dxa"/>
+          </w:tcPr>
+          <w:p>
+            <w:r>
+              <w:t>No</w:t>
+            </w:r>
+          </w:p>
+        </w:tc>
+      </w:tr>
+      <w:tr>
+        <w:tc>
+          <w:tcPr>
+            <w:tcW w:w="1870" w:type="dxa"/>
+          </w:tcPr>
+          <w:p>
+            <w:r>
+              <w:t>gender</w:t>
+            </w:r>
+          </w:p>
+        </w:tc>
+        <w:tc>
+          <w:tcPr>
+            <w:tcW w:w="1870" w:type="dxa"/>
+          </w:tcPr>
+          <w:p>
+            <w:r>
+              <w:t>e</w:t>
+            </w:r>
+            <w:r>
+              <w:t>num</w:t>
+            </w:r>
+          </w:p>
+        </w:tc>
+        <w:tc>
+          <w:tcPr>
+            <w:tcW w:w="1870" w:type="dxa"/>
+          </w:tcPr>
+          <w:p>
+            <w:r>
+              <w:t>No</w:t>
+            </w:r>
+          </w:p>
+        </w:tc>
+        <w:tc>
+          <w:tcPr>
+            <w:tcW w:w="1870" w:type="dxa"/>
+          </w:tcPr>
+          <w:p>
+            <w:r>
+              <w:t>No</w:t>
+            </w:r>
+          </w:p>
+        </w:tc>
+        <w:tc>
+          <w:tcPr>
+            <w:tcW w:w="1870" w:type="dxa"/>
+          </w:tcPr>
+          <w:p>
+            <w:r>
+              <w:t>No</w:t>
+            </w:r>
+          </w:p>
+        </w:tc>
+      </w:tr>
+      <w:tr>
+        <w:tc>
+          <w:tcPr>
+            <w:tcW w:w="1870" w:type="dxa"/>
+          </w:tcPr>
+          <w:p>
+            <w:r>
+              <w:t>password</w:t>
+            </w:r>
+          </w:p>
+        </w:tc>
+        <w:tc>
+          <w:tcPr>
+            <w:tcW w:w="1870" w:type="dxa"/>
+          </w:tcPr>
+          <w:p>
+            <w:r>
+              <w:t>varchar(255)</w:t>
+            </w:r>
+          </w:p>
+        </w:tc>
+        <w:tc>
+          <w:tcPr>
+            <w:tcW w:w="1870" w:type="dxa"/>
+          </w:tcPr>
+          <w:p>
+            <w:r>
+              <w:t>No</w:t>
+            </w:r>
+          </w:p>
+        </w:tc>
+        <w:tc>
+          <w:tcPr>
+            <w:tcW w:w="1870" w:type="dxa"/>
+          </w:tcPr>
+          <w:p>
+            <w:r>
+              <w:t>No</w:t>
+            </w:r>
+          </w:p>
+        </w:tc>
+        <w:tc>
+          <w:tcPr>
+            <w:tcW w:w="1870" w:type="dxa"/>
+          </w:tcPr>
+          <w:p>
+            <w:r>
+              <w:t>No</w:t>
+            </w:r>
+          </w:p>
+        </w:tc>
+      </w:tr>
+      <w:tr>
+        <w:tc>
+          <w:tcPr>
+            <w:tcW w:w="1870" w:type="dxa"/>
+          </w:tcPr>
+          <w:p>
+            <w:r>
+              <w:t>confirm_passowrd</w:t>
+            </w:r>
+          </w:p>
+        </w:tc>
+        <w:tc>
+          <w:tcPr>
+            <w:tcW w:w="1870" w:type="dxa"/>
+          </w:tcPr>
+          <w:p>
+            <w:r>
+              <w:t>varchar(</w:t>
+            </w:r>
+            <w:r>
+              <w:t>255</w:t>
+            </w:r>
+            <w:r>
+              <w:t>)</w:t>
+            </w:r>
+          </w:p>
+        </w:tc>
+        <w:tc>
+          <w:tcPr>
+            <w:tcW w:w="1870" w:type="dxa"/>
+          </w:tcPr>
+          <w:p>
+            <w:r>
+              <w:t>No</w:t>
+            </w:r>
+          </w:p>
+        </w:tc>
+        <w:tc>
+          <w:tcPr>
+            <w:tcW w:w="1870" w:type="dxa"/>
+          </w:tcPr>
+          <w:p>
+            <w:r>
+              <w:t>No</w:t>
+            </w:r>
+          </w:p>
+        </w:tc>
+        <w:tc>
+          <w:tcPr>
+            <w:tcW w:w="1870" w:type="dxa"/>
+          </w:tcPr>
+          <w:p>
+            <w:r>
+              <w:t>No</w:t>
+            </w:r>
+          </w:p>
+        </w:tc>
+      </w:tr>
+    </w:tbl>
+    <w:p/>
+    <w:p>
+      <w:r>
+        <w:t>Admin Table</w:t>
+      </w:r>
+    </w:p>
+    <w:tbl>
+      <w:tblPr>
+        <w:tblStyle w:val="TableGrid"/>
+        <w:tblW w:w="0" w:type="auto"/>
+        <w:tblLook w:val="04A0" w:firstRow="1" w:lastRow="0" w:firstColumn="1" w:lastColumn="0" w:noHBand="0" w:noVBand="1"/>
+      </w:tblPr>
+      <w:tblGrid>
+        <w:gridCol w:w="1870"/>
+        <w:gridCol w:w="1870"/>
+        <w:gridCol w:w="1870"/>
+        <w:gridCol w:w="1870"/>
+        <w:gridCol w:w="1870"/>
+      </w:tblGrid>
+      <w:tr>
+        <w:tc>
+          <w:tcPr>
+            <w:tcW w:w="1870" w:type="dxa"/>
+            <w:shd w:val="clear" w:color="auto" w:fill="5B9BD5" w:themeFill="accent1"/>
+          </w:tcPr>
+          <w:p>
+            <w:pPr>
+              <w:rPr>
+                <w:b/>
+              </w:rPr>
+            </w:pPr>
+            <w:r>
+              <w:rPr>
+                <w:b/>
+              </w:rPr>
+              <w:t>Attributes</w:t>
+            </w:r>
+          </w:p>
+        </w:tc>
+        <w:tc>
+          <w:tcPr>
+            <w:tcW w:w="1870" w:type="dxa"/>
+            <w:shd w:val="clear" w:color="auto" w:fill="5B9BD5" w:themeFill="accent1"/>
+          </w:tcPr>
+          <w:p>
+            <w:pPr>
+              <w:rPr>
+                <w:b/>
+              </w:rPr>
+            </w:pPr>
+            <w:r>
+              <w:rPr>
+                <w:b/>
+              </w:rPr>
+              <w:t>Datatype</w:t>
+            </w:r>
+          </w:p>
+        </w:tc>
+        <w:tc>
+          <w:tcPr>
+            <w:tcW w:w="1870" w:type="dxa"/>
+            <w:shd w:val="clear" w:color="auto" w:fill="5B9BD5" w:themeFill="accent1"/>
+          </w:tcPr>
+          <w:p>
+            <w:pPr>
+              <w:rPr>
+                <w:b/>
+              </w:rPr>
+            </w:pPr>
+            <w:r>
+              <w:rPr>
+                <w:b/>
+              </w:rPr>
+              <w:t>Primary Key</w:t>
+            </w:r>
+          </w:p>
+        </w:tc>
+        <w:tc>
+          <w:tcPr>
+            <w:tcW w:w="1870" w:type="dxa"/>
+            <w:shd w:val="clear" w:color="auto" w:fill="5B9BD5" w:themeFill="accent1"/>
+          </w:tcPr>
+          <w:p>
+            <w:pPr>
+              <w:rPr>
+                <w:b/>
+              </w:rPr>
+            </w:pPr>
+            <w:r>
+              <w:rPr>
+                <w:b/>
+              </w:rPr>
+              <w:t>Foreign Key</w:t>
+            </w:r>
+          </w:p>
+        </w:tc>
+        <w:tc>
+          <w:tcPr>
+            <w:tcW w:w="1870" w:type="dxa"/>
+            <w:shd w:val="clear" w:color="auto" w:fill="5B9BD5" w:themeFill="accent1"/>
+          </w:tcPr>
+          <w:p>
+            <w:pPr>
+              <w:rPr>
+                <w:b/>
+              </w:rPr>
+            </w:pPr>
+            <w:r>
+              <w:rPr>
+                <w:b/>
+              </w:rPr>
+              <w:t>Nullable</w:t>
+            </w:r>
+          </w:p>
+        </w:tc>
+      </w:tr>
+      <w:tr>
+        <w:tc>
+          <w:tcPr>
+            <w:tcW w:w="1870" w:type="dxa"/>
+          </w:tcPr>
+          <w:p>
+            <w:r>
+              <w:t>a</w:t>
+            </w:r>
+            <w:r>
+              <w:t>_id</w:t>
+            </w:r>
+          </w:p>
+        </w:tc>
+        <w:tc>
+          <w:tcPr>
+            <w:tcW w:w="1870" w:type="dxa"/>
+          </w:tcPr>
+          <w:p>
+            <w:r>
+              <w:t>int(11)</w:t>
+            </w:r>
+          </w:p>
+        </w:tc>
+        <w:tc>
+          <w:tcPr>
+            <w:tcW w:w="1870" w:type="dxa"/>
+          </w:tcPr>
+          <w:p>
+            <w:r>
+              <w:t>Yes</w:t>
+            </w:r>
+          </w:p>
+        </w:tc>
+        <w:tc>
+          <w:tcPr>
+            <w:tcW w:w="1870" w:type="dxa"/>
+          </w:tcPr>
+          <w:p>
+            <w:r>
+              <w:t>No</w:t>
+            </w:r>
+          </w:p>
+        </w:tc>
+        <w:tc>
+          <w:tcPr>
+            <w:tcW w:w="1870" w:type="dxa"/>
+          </w:tcPr>
+          <w:p>
+            <w:r>
+              <w:t>No</w:t>
+            </w:r>
+          </w:p>
+        </w:tc>
+      </w:tr>
+      <w:tr>
+        <w:tc>
+          <w:tcPr>
+            <w:tcW w:w="1870" w:type="dxa"/>
+          </w:tcPr>
+          <w:p>
+            <w:r>
+              <w:t>user</w:t>
+            </w:r>
+            <w:r>
+              <w:t>name</w:t>
+            </w:r>
+          </w:p>
+        </w:tc>
+        <w:tc>
+          <w:tcPr>
+            <w:tcW w:w="1870" w:type="dxa"/>
+          </w:tcPr>
+          <w:p>
+            <w:r>
+              <w:t>varchar(</w:t>
+            </w:r>
+            <w:r>
+              <w:t>255</w:t>
+            </w:r>
+            <w:r>
+              <w:t>)</w:t>
+            </w:r>
+          </w:p>
+        </w:tc>
+        <w:tc>
+          <w:tcPr>
+            <w:tcW w:w="1870" w:type="dxa"/>
+          </w:tcPr>
+          <w:p>
+            <w:r>
+              <w:t>No</w:t>
+            </w:r>
+          </w:p>
+        </w:tc>
+        <w:tc>
+          <w:tcPr>
+            <w:tcW w:w="1870" w:type="dxa"/>
+          </w:tcPr>
+          <w:p>
+            <w:r>
+              <w:t>No</w:t>
+            </w:r>
+          </w:p>
+        </w:tc>
+        <w:tc>
+          <w:tcPr>
+            <w:tcW w:w="1870" w:type="dxa"/>
+          </w:tcPr>
+          <w:p>
+            <w:r>
+              <w:t>No</w:t>
+            </w:r>
+          </w:p>
+        </w:tc>
+      </w:tr>
+      <w:tr>
+        <w:tc>
+          <w:tcPr>
+            <w:tcW w:w="1870" w:type="dxa"/>
+          </w:tcPr>
+          <w:p>
+            <w:r>
+              <w:t>password</w:t>
+            </w:r>
+          </w:p>
+        </w:tc>
+        <w:tc>
+          <w:tcPr>
+            <w:tcW w:w="1870" w:type="dxa"/>
+          </w:tcPr>
+          <w:p>
+            <w:r>
+              <w:t>varchar(</w:t>
+            </w:r>
+            <w:r>
+              <w:t>255</w:t>
+            </w:r>
+            <w:r>
+              <w:t>)</w:t>
+            </w:r>
+          </w:p>
+        </w:tc>
+        <w:tc>
+          <w:tcPr>
+            <w:tcW w:w="1870" w:type="dxa"/>
+          </w:tcPr>
+          <w:p>
+            <w:r>
+              <w:t>No</w:t>
+            </w:r>
+          </w:p>
+        </w:tc>
+        <w:tc>
+          <w:tcPr>
+            <w:tcW w:w="1870" w:type="dxa"/>
+          </w:tcPr>
+          <w:p>
+            <w:r>
+              <w:t>No</w:t>
+            </w:r>
+          </w:p>
+        </w:tc>
+        <w:tc>
+          <w:tcPr>
+            <w:tcW w:w="1870" w:type="dxa"/>
+          </w:tcPr>
+          <w:p>
+            <w:r>
+              <w:t>No</w:t>
+            </w:r>
+          </w:p>
+        </w:tc>
+      </w:tr>
+    </w:tbl>
+    <w:p/>
+    <w:p>
+      <w:r>
+        <w:t>Product</w:t>
+      </w:r>
+      <w:r>
+        <w:t xml:space="preserve"> Table</w:t>
+      </w:r>
+    </w:p>
+    <w:tbl>
+      <w:tblPr>
+        <w:tblStyle w:val="TableGrid"/>
+        <w:tblW w:w="0" w:type="auto"/>
+        <w:tblLook w:val="04A0" w:firstRow="1" w:lastRow="0" w:firstColumn="1" w:lastColumn="0" w:noHBand="0" w:noVBand="1"/>
+      </w:tblPr>
+      <w:tblGrid>
+        <w:gridCol w:w="1870"/>
+        <w:gridCol w:w="1870"/>
+        <w:gridCol w:w="1870"/>
+        <w:gridCol w:w="1870"/>
+        <w:gridCol w:w="1870"/>
+      </w:tblGrid>
+      <w:tr>
+        <w:tc>
+          <w:tcPr>
+            <w:tcW w:w="1870" w:type="dxa"/>
+            <w:shd w:val="clear" w:color="auto" w:fill="5B9BD5" w:themeFill="accent1"/>
+          </w:tcPr>
+          <w:p>
+            <w:pPr>
+              <w:rPr>
+                <w:b/>
+              </w:rPr>
+            </w:pPr>
+            <w:r>
+              <w:rPr>
+                <w:b/>
+              </w:rPr>
+              <w:t>Attributes</w:t>
+            </w:r>
+          </w:p>
+        </w:tc>
+        <w:tc>
+          <w:tcPr>
+            <w:tcW w:w="1870" w:type="dxa"/>
+            <w:shd w:val="clear" w:color="auto" w:fill="5B9BD5" w:themeFill="accent1"/>
+          </w:tcPr>
+          <w:p>
+            <w:pPr>
+              <w:rPr>
+                <w:b/>
+              </w:rPr>
+            </w:pPr>
+            <w:r>
+              <w:rPr>
+                <w:b/>
+              </w:rPr>
+              <w:t>Datatype</w:t>
+            </w:r>
+          </w:p>
+        </w:tc>
+        <w:tc>
+          <w:tcPr>
+            <w:tcW w:w="1870" w:type="dxa"/>
+            <w:shd w:val="clear" w:color="auto" w:fill="5B9BD5" w:themeFill="accent1"/>
+          </w:tcPr>
+          <w:p>
+            <w:pPr>
+              <w:rPr>
+                <w:b/>
+              </w:rPr>
+            </w:pPr>
+            <w:r>
+              <w:rPr>
+                <w:b/>
+              </w:rPr>
+              <w:t>Primary Key</w:t>
+            </w:r>
+          </w:p>
+        </w:tc>
+        <w:tc>
+          <w:tcPr>
+            <w:tcW w:w="1870" w:type="dxa"/>
+            <w:shd w:val="clear" w:color="auto" w:fill="5B9BD5" w:themeFill="accent1"/>
+          </w:tcPr>
+          <w:p>
+            <w:pPr>
+              <w:rPr>
+                <w:b/>
+              </w:rPr>
+            </w:pPr>
+            <w:r>
+              <w:rPr>
+                <w:b/>
+              </w:rPr>
+              <w:t>Foreign Key</w:t>
+            </w:r>
+          </w:p>
+        </w:tc>
+        <w:tc>
+          <w:tcPr>
+            <w:tcW w:w="1870" w:type="dxa"/>
+            <w:shd w:val="clear" w:color="auto" w:fill="5B9BD5" w:themeFill="accent1"/>
+          </w:tcPr>
+          <w:p>
+            <w:pPr>
+              <w:rPr>
+                <w:b/>
+              </w:rPr>
+            </w:pPr>
+            <w:r>
+              <w:rPr>
+                <w:b/>
+              </w:rPr>
+              <w:t>Nullable</w:t>
+            </w:r>
+          </w:p>
+        </w:tc>
+      </w:tr>
+      <w:tr>
+        <w:tc>
+          <w:tcPr>
+            <w:tcW w:w="1870" w:type="dxa"/>
+          </w:tcPr>
+          <w:p>
+            <w:r>
+              <w:t>p</w:t>
+            </w:r>
+            <w:r>
+              <w:t>_id</w:t>
+            </w:r>
+          </w:p>
+        </w:tc>
+        <w:tc>
+          <w:tcPr>
+            <w:tcW w:w="1870" w:type="dxa"/>
+          </w:tcPr>
+          <w:p>
+            <w:r>
+              <w:t>int(11)</w:t>
+            </w:r>
+          </w:p>
+        </w:tc>
+        <w:tc>
+          <w:tcPr>
+            <w:tcW w:w="1870" w:type="dxa"/>
+          </w:tcPr>
+          <w:p>
+            <w:r>
+              <w:t>Yes</w:t>
+            </w:r>
+          </w:p>
+        </w:tc>
+        <w:tc>
+          <w:tcPr>
+            <w:tcW w:w="1870" w:type="dxa"/>
+          </w:tcPr>
+          <w:p>
+            <w:r>
+              <w:t>No</w:t>
+            </w:r>
+          </w:p>
+        </w:tc>
+        <w:tc>
+          <w:tcPr>
+            <w:tcW w:w="1870" w:type="dxa"/>
+          </w:tcPr>
+          <w:p>
+            <w:r>
+              <w:t>No</w:t>
+            </w:r>
+          </w:p>
+        </w:tc>
+      </w:tr>
+      <w:tr>
+        <w:tc>
+          <w:tcPr>
+            <w:tcW w:w="1870" w:type="dxa"/>
+          </w:tcPr>
+          <w:p>
+            <w:r>
+              <w:t>a_id</w:t>
+            </w:r>
+          </w:p>
+        </w:tc>
+        <w:tc>
+          <w:tcPr>
+            <w:tcW w:w="1870" w:type="dxa"/>
+          </w:tcPr>
+          <w:p>
+            <w:r>
+              <w:t>int</w:t>
+            </w:r>
+            <w:r>
+              <w:t>(</w:t>
+            </w:r>
+            <w:r>
+              <w:t>11</w:t>
+            </w:r>
+            <w:r>
+              <w:t>)</w:t>
+            </w:r>
+          </w:p>
+        </w:tc>
+        <w:tc>
+          <w:tcPr>
+            <w:tcW w:w="1870" w:type="dxa"/>
+          </w:tcPr>
+          <w:p>
+            <w:r>
+              <w:t>No</w:t>
+            </w:r>
+          </w:p>
+        </w:tc>
+        <w:tc>
+          <w:tcPr>
+            <w:tcW w:w="1870" w:type="dxa"/>
+          </w:tcPr>
+          <w:p>
+            <w:r>
+              <w:t>Yes</w:t>
+            </w:r>
+          </w:p>
+        </w:tc>
+        <w:tc>
+          <w:tcPr>
+            <w:tcW w:w="1870" w:type="dxa"/>
+          </w:tcPr>
+          <w:p>
+            <w:r>
+              <w:t>No</w:t>
+            </w:r>
+          </w:p>
+        </w:tc>
+      </w:tr>
+      <w:tr>
+        <w:tc>
+          <w:tcPr>
+            <w:tcW w:w="1870" w:type="dxa"/>
+          </w:tcPr>
+          <w:p>
+            <w:r>
+              <w:t>p</w:t>
+            </w:r>
+            <w:r>
+              <w:t>name</w:t>
+            </w:r>
+          </w:p>
+        </w:tc>
+        <w:tc>
+          <w:tcPr>
+            <w:tcW w:w="1870" w:type="dxa"/>
+          </w:tcPr>
+          <w:p>
+            <w:r>
+              <w:t>varchar(50)</w:t>
+            </w:r>
+          </w:p>
+        </w:tc>
+        <w:tc>
+          <w:tcPr>
+            <w:tcW w:w="1870" w:type="dxa"/>
+          </w:tcPr>
+          <w:p>
+            <w:r>
+              <w:t>No</w:t>
+            </w:r>
+          </w:p>
+        </w:tc>
+        <w:tc>
+          <w:tcPr>
+            <w:tcW w:w="1870" w:type="dxa"/>
+          </w:tcPr>
+          <w:p>
+            <w:r>
+              <w:t>No</w:t>
+            </w:r>
+          </w:p>
+        </w:tc>
+        <w:tc>
+          <w:tcPr>
+            <w:tcW w:w="1870" w:type="dxa"/>
+          </w:tcPr>
+          <w:p>
+            <w:r>
+              <w:t>No</w:t>
+            </w:r>
+          </w:p>
+        </w:tc>
+      </w:tr>
+      <w:tr>
+        <w:tc>
+          <w:tcPr>
+            <w:tcW w:w="1870" w:type="dxa"/>
+          </w:tcPr>
+          <w:p>
+            <w:r>
+              <w:t>description</w:t>
+            </w:r>
+          </w:p>
+        </w:tc>
+        <w:tc>
+          <w:tcPr>
+            <w:tcW w:w="1870" w:type="dxa"/>
+          </w:tcPr>
+          <w:p>
+            <w:r>
+              <w:t>varchar(50)</w:t>
+            </w:r>
+          </w:p>
+        </w:tc>
+        <w:tc>
+          <w:tcPr>
+            <w:tcW w:w="1870" w:type="dxa"/>
+          </w:tcPr>
+          <w:p>
+            <w:r>
+              <w:t>No</w:t>
+            </w:r>
+          </w:p>
+        </w:tc>
+        <w:tc>
+          <w:tcPr>
+            <w:tcW w:w="1870" w:type="dxa"/>
+          </w:tcPr>
+          <w:p>
+            <w:r>
+              <w:t>No</w:t>
+            </w:r>
+          </w:p>
+        </w:tc>
+        <w:tc>
+          <w:tcPr>
+            <w:tcW w:w="1870" w:type="dxa"/>
+          </w:tcPr>
+          <w:p>
+            <w:r>
+              <w:t>No</w:t>
+            </w:r>
+          </w:p>
+        </w:tc>
+      </w:tr>
+      <w:tr>
+        <w:tc>
+          <w:tcPr>
+            <w:tcW w:w="1870" w:type="dxa"/>
+          </w:tcPr>
+          <w:p>
+            <w:r>
+              <w:t>image</w:t>
+            </w:r>
+          </w:p>
+        </w:tc>
+        <w:tc>
+          <w:tcPr>
+            <w:tcW w:w="1870" w:type="dxa"/>
+          </w:tcPr>
+          <w:p>
+            <w:r>
+              <w:t>varchar</w:t>
+            </w:r>
+            <w:r>
+              <w:t>(</w:t>
+            </w:r>
+            <w:r>
+              <w:t>255</w:t>
+            </w:r>
+            <w:r>
+              <w:t>)</w:t>
+            </w:r>
+          </w:p>
+        </w:tc>
+        <w:tc>
+          <w:tcPr>
+            <w:tcW w:w="1870" w:type="dxa"/>
+          </w:tcPr>
+          <w:p>
+            <w:r>
+              <w:t>No</w:t>
+            </w:r>
+          </w:p>
+        </w:tc>
+        <w:tc>
+          <w:tcPr>
+            <w:tcW w:w="1870" w:type="dxa"/>
+          </w:tcPr>
+          <w:p>
+            <w:r>
+              <w:t>No</w:t>
+            </w:r>
+          </w:p>
+        </w:tc>
+        <w:tc>
+          <w:tcPr>
+            <w:tcW w:w="1870" w:type="dxa"/>
+          </w:tcPr>
+          <w:p>
+            <w:r>
+              <w:t>No</w:t>
+            </w:r>
+          </w:p>
+        </w:tc>
+      </w:tr>
+      <w:tr>
+        <w:tc>
+          <w:tcPr>
+            <w:tcW w:w="1870" w:type="dxa"/>
+          </w:tcPr>
+          <w:p>
+            <w:r>
+              <w:t>original_price</w:t>
+            </w:r>
+          </w:p>
+        </w:tc>
+        <w:tc>
+          <w:tcPr>
+            <w:tcW w:w="1870" w:type="dxa"/>
+          </w:tcPr>
+          <w:p>
+            <w:r>
+              <w:t>double</w:t>
+            </w:r>
+          </w:p>
+        </w:tc>
+        <w:tc>
+          <w:tcPr>
+            <w:tcW w:w="1870" w:type="dxa"/>
+          </w:tcPr>
+          <w:p>
+            <w:r>
+              <w:t>No</w:t>
+            </w:r>
+          </w:p>
+        </w:tc>
+        <w:tc>
+          <w:tcPr>
+            <w:tcW w:w="1870" w:type="dxa"/>
+          </w:tcPr>
+          <w:p>
+            <w:r>
+              <w:t>No</w:t>
+            </w:r>
+          </w:p>
+        </w:tc>
+        <w:tc>
+          <w:tcPr>
+            <w:tcW w:w="1870" w:type="dxa"/>
+          </w:tcPr>
+          <w:p>
+            <w:r>
+              <w:t>No</w:t>
+            </w:r>
+          </w:p>
+        </w:tc>
+      </w:tr>
+      <w:tr>
+        <w:tc>
+          <w:tcPr>
+            <w:tcW w:w="1870" w:type="dxa"/>
+          </w:tcPr>
+          <w:p>
+            <w:r>
+              <w:t>product_price</w:t>
+            </w:r>
+          </w:p>
+        </w:tc>
+        <w:tc>
+          <w:tcPr>
+            <w:tcW w:w="1870" w:type="dxa"/>
+          </w:tcPr>
+          <w:p>
+            <w:r>
+              <w:t>double</w:t>
+            </w:r>
+          </w:p>
+        </w:tc>
+        <w:tc>
+          <w:tcPr>
+            <w:tcW w:w="1870" w:type="dxa"/>
+          </w:tcPr>
+          <w:p>
+            <w:r>
+              <w:t>No</w:t>
+            </w:r>
+          </w:p>
+        </w:tc>
+        <w:tc>
+          <w:tcPr>
+            <w:tcW w:w="1870" w:type="dxa"/>
+          </w:tcPr>
+          <w:p>
+            <w:r>
+              <w:t>No</w:t>
+            </w:r>
+          </w:p>
+        </w:tc>
+        <w:tc>
+          <w:tcPr>
+            <w:tcW w:w="1870" w:type="dxa"/>
+          </w:tcPr>
+          <w:p>
+            <w:r>
+              <w:t>No</w:t>
+            </w:r>
+          </w:p>
+        </w:tc>
+      </w:tr>
+      <w:tr>
+        <w:tc>
+          <w:tcPr>
+            <w:tcW w:w="1870" w:type="dxa"/>
+          </w:tcPr>
+          <w:p>
+            <w:r>
+              <w:t>date</w:t>
+            </w:r>
+          </w:p>
+        </w:tc>
+        <w:tc>
+          <w:tcPr>
+            <w:tcW w:w="1870" w:type="dxa"/>
+          </w:tcPr>
+          <w:p>
+            <w:r>
+              <w:t>date</w:t>
+            </w:r>
+          </w:p>
+        </w:tc>
+        <w:tc>
+          <w:tcPr>
+            <w:tcW w:w="1870" w:type="dxa"/>
+          </w:tcPr>
+          <w:p>
+            <w:r>
+              <w:t>No</w:t>
+            </w:r>
+          </w:p>
+        </w:tc>
+        <w:tc>
+          <w:tcPr>
+            <w:tcW w:w="1870" w:type="dxa"/>
+          </w:tcPr>
+          <w:p>
+            <w:r>
+              <w:t>No</w:t>
+            </w:r>
+          </w:p>
+        </w:tc>
+        <w:tc>
+          <w:tcPr>
+            <w:tcW w:w="1870" w:type="dxa"/>
+          </w:tcPr>
+          <w:p>
+            <w:r>
+              <w:t>No</w:t>
+            </w:r>
+          </w:p>
+        </w:tc>
+      </w:tr>
+    </w:tbl>
+    <w:p/>
+    <w:p>
+      <w:r>
+        <w:t>Order</w:t>
+      </w:r>
+      <w:r>
+        <w:t xml:space="preserve"> Table</w:t>
+      </w:r>
+    </w:p>
+    <w:tbl>
+      <w:tblPr>
+        <w:tblStyle w:val="TableGrid"/>
+        <w:tblW w:w="0" w:type="auto"/>
+        <w:tblLook w:val="04A0" w:firstRow="1" w:lastRow="0" w:firstColumn="1" w:lastColumn="0" w:noHBand="0" w:noVBand="1"/>
+      </w:tblPr>
+      <w:tblGrid>
+        <w:gridCol w:w="1870"/>
+        <w:gridCol w:w="1870"/>
+        <w:gridCol w:w="1870"/>
+        <w:gridCol w:w="1870"/>
+        <w:gridCol w:w="1870"/>
+      </w:tblGrid>
+      <w:tr>
+        <w:tc>
+          <w:tcPr>
+            <w:tcW w:w="1870" w:type="dxa"/>
+            <w:shd w:val="clear" w:color="auto" w:fill="5B9BD5" w:themeFill="accent1"/>
+          </w:tcPr>
+          <w:p>
+            <w:pPr>
+              <w:rPr>
+                <w:b/>
+              </w:rPr>
+            </w:pPr>
+            <w:r>
+              <w:rPr>
+                <w:b/>
+              </w:rPr>
+              <w:t>Attributes</w:t>
+            </w:r>
+          </w:p>
+        </w:tc>
+        <w:tc>
+          <w:tcPr>
+            <w:tcW w:w="1870" w:type="dxa"/>
+            <w:shd w:val="clear" w:color="auto" w:fill="5B9BD5" w:themeFill="accent1"/>
+          </w:tcPr>
+          <w:p>
+            <w:pPr>
+              <w:rPr>
+                <w:b/>
+              </w:rPr>
+            </w:pPr>
+            <w:r>
+              <w:rPr>
+                <w:b/>
+              </w:rPr>
+              <w:t>Datatype</w:t>
+            </w:r>
+          </w:p>
+        </w:tc>
+        <w:tc>
+          <w:tcPr>
+            <w:tcW w:w="1870" w:type="dxa"/>
+            <w:shd w:val="clear" w:color="auto" w:fill="5B9BD5" w:themeFill="accent1"/>
+          </w:tcPr>
+          <w:p>
+            <w:pPr>
+              <w:rPr>
+                <w:b/>
+              </w:rPr>
+            </w:pPr>
+            <w:r>
+              <w:rPr>
+                <w:b/>
+              </w:rPr>
+              <w:t>Primary Key</w:t>
+            </w:r>
+          </w:p>
+        </w:tc>
+        <w:tc>
+          <w:tcPr>
+            <w:tcW w:w="1870" w:type="dxa"/>
+            <w:shd w:val="clear" w:color="auto" w:fill="5B9BD5" w:themeFill="accent1"/>
+          </w:tcPr>
+          <w:p>
+            <w:pPr>
+              <w:rPr>
+                <w:b/>
+              </w:rPr>
+            </w:pPr>
+            <w:r>
+              <w:rPr>
+                <w:b/>
+              </w:rPr>
+              <w:t>Foreign Key</w:t>
+            </w:r>
+          </w:p>
+        </w:tc>
+        <w:tc>
+          <w:tcPr>
+            <w:tcW w:w="1870" w:type="dxa"/>
+            <w:shd w:val="clear" w:color="auto" w:fill="5B9BD5" w:themeFill="accent1"/>
+          </w:tcPr>
+          <w:p>
+            <w:pPr>
+              <w:rPr>
+                <w:b/>
+              </w:rPr>
+            </w:pPr>
+            <w:r>
+              <w:rPr>
+                <w:b/>
+              </w:rPr>
+              <w:t>Nullable</w:t>
+            </w:r>
+          </w:p>
+        </w:tc>
+      </w:tr>
+      <w:tr>
+        <w:tc>
+          <w:tcPr>
+            <w:tcW w:w="1870" w:type="dxa"/>
+          </w:tcPr>
+          <w:p>
+            <w:r>
+              <w:t>a_id</w:t>
+            </w:r>
+          </w:p>
+        </w:tc>
+        <w:tc>
+          <w:tcPr>
+            <w:tcW w:w="1870" w:type="dxa"/>
+          </w:tcPr>
+          <w:p>
+            <w:r>
+              <w:t>int(11)</w:t>
+            </w:r>
+          </w:p>
+        </w:tc>
+        <w:tc>
+          <w:tcPr>
+            <w:tcW w:w="1870" w:type="dxa"/>
+          </w:tcPr>
+          <w:p>
+            <w:r>
+              <w:t>Yes</w:t>
+            </w:r>
+          </w:p>
+        </w:tc>
+        <w:tc>
+          <w:tcPr>
+            <w:tcW w:w="1870" w:type="dxa"/>
+          </w:tcPr>
+          <w:p>
+            <w:r>
+              <w:t>No</w:t>
+            </w:r>
+          </w:p>
+        </w:tc>
+        <w:tc>
+          <w:tcPr>
+            <w:tcW w:w="1870" w:type="dxa"/>
+          </w:tcPr>
+          <w:p>
+            <w:r>
+              <w:t>No</w:t>
+            </w:r>
+          </w:p>
+        </w:tc>
+      </w:tr>
+      <w:tr>
+        <w:tc>
+          <w:tcPr>
+            <w:tcW w:w="1870" w:type="dxa"/>
+          </w:tcPr>
+          <w:p>
+            <w:r>
+              <w:t>u_id</w:t>
+            </w:r>
+          </w:p>
+        </w:tc>
+        <w:tc>
+          <w:tcPr>
+            <w:tcW w:w="1870" w:type="dxa"/>
+          </w:tcPr>
+          <w:p>
+            <w:r>
+              <w:t>int(11)</w:t>
+            </w:r>
+          </w:p>
+        </w:tc>
+        <w:tc>
+          <w:tcPr>
+            <w:tcW w:w="1870" w:type="dxa"/>
+          </w:tcPr>
+          <w:p>
+            <w:r>
+              <w:t>No</w:t>
+            </w:r>
+          </w:p>
+        </w:tc>
+        <w:tc>
+          <w:tcPr>
+            <w:tcW w:w="1870" w:type="dxa"/>
+          </w:tcPr>
+          <w:p>
+            <w:r>
+              <w:t>Yes</w:t>
+            </w:r>
+          </w:p>
+        </w:tc>
+        <w:tc>
+          <w:tcPr>
+            <w:tcW w:w="1870" w:type="dxa"/>
+          </w:tcPr>
+          <w:p>
+            <w:r>
+              <w:t>No</w:t>
+            </w:r>
+          </w:p>
+        </w:tc>
+      </w:tr>
+      <w:tr>
+        <w:tc>
+          <w:tcPr>
+            <w:tcW w:w="1870" w:type="dxa"/>
+          </w:tcPr>
+          <w:p>
+            <w:r>
+              <w:t>p_id</w:t>
+            </w:r>
+          </w:p>
+        </w:tc>
+        <w:tc>
+          <w:tcPr>
+            <w:tcW w:w="1870" w:type="dxa"/>
+          </w:tcPr>
+          <w:p>
+            <w:r>
+              <w:t>int(11)</w:t>
+            </w:r>
+          </w:p>
+        </w:tc>
+        <w:tc>
+          <w:tcPr>
+            <w:tcW w:w="1870" w:type="dxa"/>
+          </w:tcPr>
+          <w:p>
+            <w:r>
+              <w:t>No</w:t>
+            </w:r>
+          </w:p>
+        </w:tc>
+        <w:tc>
+          <w:tcPr>
+            <w:tcW w:w="1870" w:type="dxa"/>
+          </w:tcPr>
+          <w:p>
+            <w:r>
+              <w:t>Yes</w:t>
+            </w:r>
+          </w:p>
+        </w:tc>
+        <w:tc>
+          <w:tcPr>
+            <w:tcW w:w="1870" w:type="dxa"/>
+          </w:tcPr>
+          <w:p>
+            <w:r>
+              <w:t>No</w:t>
+            </w:r>
+          </w:p>
+        </w:tc>
+      </w:tr>
+      <w:tr>
+        <w:tc>
+          <w:tcPr>
+            <w:tcW w:w="1870" w:type="dxa"/>
+          </w:tcPr>
+          <w:p>
+            <w:r>
+              <w:t>date</w:t>
+            </w:r>
+          </w:p>
+        </w:tc>
+        <w:tc>
+          <w:tcPr>
+            <w:tcW w:w="1870" w:type="dxa"/>
+          </w:tcPr>
+          <w:p>
+            <w:r>
+              <w:t>date</w:t>
+            </w:r>
+          </w:p>
+        </w:tc>
+        <w:tc>
+          <w:tcPr>
+            <w:tcW w:w="1870" w:type="dxa"/>
+          </w:tcPr>
+          <w:p>
+            <w:r>
+              <w:t>No</w:t>
+            </w:r>
+          </w:p>
+        </w:tc>
+        <w:tc>
+          <w:tcPr>
+            <w:tcW w:w="1870" w:type="dxa"/>
+          </w:tcPr>
+          <w:p>
+            <w:r>
+              <w:t>No</w:t>
+            </w:r>
+          </w:p>
+        </w:tc>
+        <w:tc>
+          <w:tcPr>
+            <w:tcW w:w="1870" w:type="dxa"/>
+          </w:tcPr>
+          <w:p>
+            <w:r>
+              <w:t>No</w:t>
+            </w:r>
+          </w:p>
+        </w:tc>
+      </w:tr>
+    </w:tbl>
+    <w:p/>
+    <w:p>
+      <w:r>
+        <w:br w:type="page"/>
+      </w:r>
+    </w:p>
+    <w:p>
+      <w:r>
+        <w:lastRenderedPageBreak/>
+        <w:t>Forum</w:t>
+      </w:r>
+      <w:r>
+        <w:t xml:space="preserve"> Table</w:t>
+      </w:r>
+      <w:r>
+        <w:t xml:space="preserve"> Question</w:t>
+      </w:r>
+    </w:p>
+    <w:tbl>
+      <w:tblPr>
+        <w:tblStyle w:val="TableGrid"/>
+        <w:tblW w:w="0" w:type="auto"/>
+        <w:tblLook w:val="04A0" w:firstRow="1" w:lastRow="0" w:firstColumn="1" w:lastColumn="0" w:noHBand="0" w:noVBand="1"/>
+      </w:tblPr>
+      <w:tblGrid>
+        <w:gridCol w:w="1870"/>
+        <w:gridCol w:w="1870"/>
+        <w:gridCol w:w="1870"/>
+        <w:gridCol w:w="1870"/>
+        <w:gridCol w:w="1870"/>
+      </w:tblGrid>
+      <w:tr>
+        <w:tc>
+          <w:tcPr>
+            <w:tcW w:w="1870" w:type="dxa"/>
+            <w:shd w:val="clear" w:color="auto" w:fill="5B9BD5" w:themeFill="accent1"/>
+          </w:tcPr>
+          <w:p>
+            <w:pPr>
+              <w:rPr>
+                <w:b/>
+              </w:rPr>
+            </w:pPr>
+            <w:r>
+              <w:rPr>
+                <w:b/>
+              </w:rPr>
+              <w:t>Attributes</w:t>
+            </w:r>
+          </w:p>
+        </w:tc>
+        <w:tc>
+          <w:tcPr>
+            <w:tcW w:w="1870" w:type="dxa"/>
+            <w:shd w:val="clear" w:color="auto" w:fill="5B9BD5" w:themeFill="accent1"/>
+          </w:tcPr>
+          <w:p>
+            <w:pPr>
+              <w:rPr>
+                <w:b/>
+              </w:rPr>
+            </w:pPr>
+            <w:r>
+              <w:rPr>
+                <w:b/>
+              </w:rPr>
+              <w:t>Datatype</w:t>
+            </w:r>
+          </w:p>
+        </w:tc>
+        <w:tc>
+          <w:tcPr>
+            <w:tcW w:w="1870" w:type="dxa"/>
+            <w:shd w:val="clear" w:color="auto" w:fill="5B9BD5" w:themeFill="accent1"/>
+          </w:tcPr>
+          <w:p>
+            <w:pPr>
+              <w:rPr>
+                <w:b/>
+              </w:rPr>
+            </w:pPr>
+            <w:r>
+              <w:rPr>
+                <w:b/>
+              </w:rPr>
+              <w:t>Primary Key</w:t>
+            </w:r>
+          </w:p>
+        </w:tc>
+        <w:tc>
+          <w:tcPr>
+            <w:tcW w:w="1870" w:type="dxa"/>
+            <w:shd w:val="clear" w:color="auto" w:fill="5B9BD5" w:themeFill="accent1"/>
+          </w:tcPr>
+          <w:p>
+            <w:pPr>
+              <w:rPr>
+                <w:b/>
+              </w:rPr>
+            </w:pPr>
+            <w:r>
+              <w:rPr>
+                <w:b/>
+              </w:rPr>
+              <w:t>Foreign Key</w:t>
+            </w:r>
+          </w:p>
+        </w:tc>
+        <w:tc>
+          <w:tcPr>
+            <w:tcW w:w="1870" w:type="dxa"/>
+            <w:shd w:val="clear" w:color="auto" w:fill="5B9BD5" w:themeFill="accent1"/>
+          </w:tcPr>
+          <w:p>
+            <w:pPr>
+              <w:rPr>
+                <w:b/>
+              </w:rPr>
+            </w:pPr>
+            <w:r>
+              <w:rPr>
+                <w:b/>
+              </w:rPr>
+              <w:t>Nullable</w:t>
+            </w:r>
+          </w:p>
+        </w:tc>
+      </w:tr>
+      <w:tr>
+        <w:tc>
+          <w:tcPr>
+            <w:tcW w:w="1870" w:type="dxa"/>
+          </w:tcPr>
+          <w:p>
+            <w:r>
+              <w:t>fq</w:t>
+            </w:r>
+            <w:r>
+              <w:t>_id</w:t>
+            </w:r>
+          </w:p>
+        </w:tc>
+        <w:tc>
+          <w:tcPr>
+            <w:tcW w:w="1870" w:type="dxa"/>
+          </w:tcPr>
+          <w:p>
+            <w:r>
+              <w:t>int(11)</w:t>
+            </w:r>
+          </w:p>
+        </w:tc>
+        <w:tc>
+          <w:tcPr>
+            <w:tcW w:w="1870" w:type="dxa"/>
+          </w:tcPr>
+          <w:p>
+            <w:r>
+              <w:t>Yes</w:t>
+            </w:r>
+          </w:p>
+        </w:tc>
+        <w:tc>
+          <w:tcPr>
+            <w:tcW w:w="1870" w:type="dxa"/>
+          </w:tcPr>
+          <w:p>
+            <w:r>
+              <w:t>No</w:t>
+            </w:r>
+          </w:p>
+        </w:tc>
+        <w:tc>
+          <w:tcPr>
+            <w:tcW w:w="1870" w:type="dxa"/>
+          </w:tcPr>
+          <w:p>
+            <w:r>
+              <w:t>No</w:t>
+            </w:r>
+          </w:p>
+        </w:tc>
+      </w:tr>
+      <w:tr>
+        <w:tc>
+          <w:tcPr>
+            <w:tcW w:w="1870" w:type="dxa"/>
+          </w:tcPr>
+          <w:p>
+            <w:r>
+              <w:t>u_id</w:t>
+            </w:r>
+          </w:p>
+        </w:tc>
+        <w:tc>
+          <w:tcPr>
+            <w:tcW w:w="1870" w:type="dxa"/>
+          </w:tcPr>
+          <w:p>
+            <w:r>
+              <w:t>int(11)</w:t>
+            </w:r>
+          </w:p>
+        </w:tc>
+        <w:tc>
+          <w:tcPr>
+            <w:tcW w:w="1870" w:type="dxa"/>
+          </w:tcPr>
+          <w:p>
+            <w:r>
+              <w:t>No</w:t>
+            </w:r>
+          </w:p>
+        </w:tc>
+        <w:tc>
+          <w:tcPr>
+            <w:tcW w:w="1870" w:type="dxa"/>
+          </w:tcPr>
+          <w:p>
+            <w:r>
+              <w:t>Yes</w:t>
+            </w:r>
+          </w:p>
+        </w:tc>
+        <w:tc>
+          <w:tcPr>
+            <w:tcW w:w="1870" w:type="dxa"/>
+          </w:tcPr>
+          <w:p>
+            <w:r>
+              <w:t>No</w:t>
+            </w:r>
+          </w:p>
+        </w:tc>
+      </w:tr>
+      <w:tr>
+        <w:tc>
+          <w:tcPr>
+            <w:tcW w:w="1870" w:type="dxa"/>
+          </w:tcPr>
+          <w:p>
+            <w:r>
+              <w:t>question</w:t>
+            </w:r>
+          </w:p>
+        </w:tc>
+        <w:tc>
+          <w:tcPr>
+            <w:tcW w:w="1870" w:type="dxa"/>
+          </w:tcPr>
+          <w:p>
+            <w:r>
+              <w:t>text</w:t>
+            </w:r>
+          </w:p>
+        </w:tc>
+        <w:tc>
+          <w:tcPr>
+            <w:tcW w:w="1870" w:type="dxa"/>
+          </w:tcPr>
+          <w:p>
+            <w:r>
+              <w:t>No</w:t>
+            </w:r>
+          </w:p>
+        </w:tc>
+        <w:tc>
+          <w:tcPr>
+            <w:tcW w:w="1870" w:type="dxa"/>
+          </w:tcPr>
+          <w:p>
+            <w:r>
+              <w:t>No</w:t>
+            </w:r>
+          </w:p>
+        </w:tc>
+        <w:tc>
+          <w:tcPr>
+            <w:tcW w:w="1870" w:type="dxa"/>
+          </w:tcPr>
+          <w:p>
+            <w:r>
+              <w:t>No</w:t>
+            </w:r>
+          </w:p>
+        </w:tc>
+      </w:tr>
+      <w:tr>
+        <w:tc>
+          <w:tcPr>
+            <w:tcW w:w="1870" w:type="dxa"/>
+          </w:tcPr>
+          <w:p>
+            <w:r>
+              <w:t>d</w:t>
+            </w:r>
+            <w:r>
+              <w:t>ate</w:t>
+            </w:r>
+          </w:p>
+        </w:tc>
+        <w:tc>
+          <w:tcPr>
+            <w:tcW w:w="1870" w:type="dxa"/>
+          </w:tcPr>
+          <w:p>
+            <w:r>
+              <w:t>date</w:t>
+            </w:r>
+          </w:p>
+        </w:tc>
+        <w:tc>
+          <w:tcPr>
+            <w:tcW w:w="1870" w:type="dxa"/>
+          </w:tcPr>
+          <w:p>
+            <w:r>
+              <w:t>No</w:t>
+            </w:r>
+          </w:p>
+        </w:tc>
+        <w:tc>
+          <w:tcPr>
+            <w:tcW w:w="1870" w:type="dxa"/>
+          </w:tcPr>
+          <w:p>
+            <w:r>
+              <w:t>No</w:t>
+            </w:r>
+          </w:p>
+        </w:tc>
+        <w:tc>
+          <w:tcPr>
+            <w:tcW w:w="1870" w:type="dxa"/>
+          </w:tcPr>
+          <w:p>
+            <w:r>
+              <w:t>No</w:t>
+            </w:r>
+          </w:p>
+        </w:tc>
+      </w:tr>
+    </w:tbl>
+    <w:p/>
+    <w:p>
+      <w:r>
+        <w:t>Forum</w:t>
+      </w:r>
+      <w:r>
+        <w:t xml:space="preserve"> Table</w:t>
+      </w:r>
+      <w:r>
+        <w:t xml:space="preserve"> Comment</w:t>
+      </w:r>
+    </w:p>
+    <w:tbl>
+      <w:tblPr>
+        <w:tblStyle w:val="TableGrid"/>
+        <w:tblW w:w="0" w:type="auto"/>
+        <w:tblLook w:val="04A0" w:firstRow="1" w:lastRow="0" w:firstColumn="1" w:lastColumn="0" w:noHBand="0" w:noVBand="1"/>
+      </w:tblPr>
+      <w:tblGrid>
+        <w:gridCol w:w="1870"/>
+        <w:gridCol w:w="1870"/>
+        <w:gridCol w:w="1870"/>
+        <w:gridCol w:w="1870"/>
+        <w:gridCol w:w="1870"/>
+      </w:tblGrid>
+      <w:tr>
+        <w:tc>
+          <w:tcPr>
+            <w:tcW w:w="1870" w:type="dxa"/>
+            <w:shd w:val="clear" w:color="auto" w:fill="5B9BD5" w:themeFill="accent1"/>
+          </w:tcPr>
+          <w:p>
+            <w:pPr>
+              <w:rPr>
+                <w:b/>
+              </w:rPr>
+            </w:pPr>
+            <w:r>
+              <w:rPr>
+                <w:b/>
+              </w:rPr>
+              <w:t>Attributes</w:t>
+            </w:r>
+          </w:p>
+        </w:tc>
+        <w:tc>
+          <w:tcPr>
+            <w:tcW w:w="1870" w:type="dxa"/>
+            <w:shd w:val="clear" w:color="auto" w:fill="5B9BD5" w:themeFill="accent1"/>
+          </w:tcPr>
+          <w:p>
+            <w:pPr>
+              <w:rPr>
+                <w:b/>
+              </w:rPr>
+            </w:pPr>
+            <w:r>
+              <w:rPr>
+                <w:b/>
+              </w:rPr>
+              <w:t>Datatype</w:t>
+            </w:r>
+          </w:p>
+        </w:tc>
+        <w:tc>
+          <w:tcPr>
+            <w:tcW w:w="1870" w:type="dxa"/>
+            <w:shd w:val="clear" w:color="auto" w:fill="5B9BD5" w:themeFill="accent1"/>
+          </w:tcPr>
+          <w:p>
+            <w:pPr>
+              <w:rPr>
+                <w:b/>
+              </w:rPr>
+            </w:pPr>
+            <w:r>
+              <w:rPr>
+                <w:b/>
+              </w:rPr>
+              <w:t>Primary Key</w:t>
+            </w:r>
+          </w:p>
+        </w:tc>
+        <w:tc>
+          <w:tcPr>
+            <w:tcW w:w="1870" w:type="dxa"/>
+            <w:shd w:val="clear" w:color="auto" w:fill="5B9BD5" w:themeFill="accent1"/>
+          </w:tcPr>
+          <w:p>
+            <w:pPr>
+              <w:rPr>
+                <w:b/>
+              </w:rPr>
+            </w:pPr>
+            <w:r>
+              <w:rPr>
+                <w:b/>
+              </w:rPr>
+              <w:t>Foreign Key</w:t>
+            </w:r>
+          </w:p>
+        </w:tc>
+        <w:tc>
+          <w:tcPr>
+            <w:tcW w:w="1870" w:type="dxa"/>
+            <w:shd w:val="clear" w:color="auto" w:fill="5B9BD5" w:themeFill="accent1"/>
+          </w:tcPr>
+          <w:p>
+            <w:pPr>
+              <w:rPr>
+                <w:b/>
+              </w:rPr>
+            </w:pPr>
+            <w:r>
+              <w:rPr>
+                <w:b/>
+              </w:rPr>
+              <w:t>Nullable</w:t>
+            </w:r>
+          </w:p>
+        </w:tc>
+      </w:tr>
+      <w:tr>
+        <w:tc>
+          <w:tcPr>
+            <w:tcW w:w="1870" w:type="dxa"/>
+          </w:tcPr>
+          <w:p>
+            <w:r>
+              <w:t>fc</w:t>
+            </w:r>
+            <w:r>
+              <w:t>_id</w:t>
+            </w:r>
+          </w:p>
+        </w:tc>
+        <w:tc>
+          <w:tcPr>
+            <w:tcW w:w="1870" w:type="dxa"/>
+          </w:tcPr>
+          <w:p>
+            <w:r>
+              <w:t>int(11)</w:t>
+            </w:r>
+          </w:p>
+        </w:tc>
+        <w:tc>
+          <w:tcPr>
+            <w:tcW w:w="1870" w:type="dxa"/>
+          </w:tcPr>
+          <w:p>
+            <w:r>
+              <w:t>Yes</w:t>
+            </w:r>
+          </w:p>
+        </w:tc>
+        <w:tc>
+          <w:tcPr>
+            <w:tcW w:w="1870" w:type="dxa"/>
+          </w:tcPr>
+          <w:p>
+            <w:r>
+              <w:t>No</w:t>
+            </w:r>
+          </w:p>
+        </w:tc>
+        <w:tc>
+          <w:tcPr>
+            <w:tcW w:w="1870" w:type="dxa"/>
+          </w:tcPr>
+          <w:p>
+            <w:r>
+              <w:t>No</w:t>
+            </w:r>
+          </w:p>
+        </w:tc>
+      </w:tr>
+      <w:tr>
+        <w:tc>
+          <w:tcPr>
+            <w:tcW w:w="1870" w:type="dxa"/>
+          </w:tcPr>
+          <w:p>
+            <w:r>
+              <w:t>u_id</w:t>
+            </w:r>
+          </w:p>
+        </w:tc>
+        <w:tc>
+          <w:tcPr>
+            <w:tcW w:w="1870" w:type="dxa"/>
+          </w:tcPr>
+          <w:p>
+            <w:r>
+              <w:t>int(11)</w:t>
+            </w:r>
+          </w:p>
+        </w:tc>
+        <w:tc>
+          <w:tcPr>
+            <w:tcW w:w="1870" w:type="dxa"/>
+          </w:tcPr>
+          <w:p>
+            <w:r>
+              <w:t>No</w:t>
+            </w:r>
+          </w:p>
+        </w:tc>
+        <w:tc>
+          <w:tcPr>
+            <w:tcW w:w="1870" w:type="dxa"/>
+          </w:tcPr>
+          <w:p>
+            <w:r>
+              <w:t>Yes</w:t>
+            </w:r>
+          </w:p>
+        </w:tc>
+        <w:tc>
+          <w:tcPr>
+            <w:tcW w:w="1870" w:type="dxa"/>
+          </w:tcPr>
+          <w:p>
+            <w:r>
+              <w:t>No</w:t>
+            </w:r>
+          </w:p>
+        </w:tc>
+      </w:tr>
+      <w:tr>
+        <w:tc>
+          <w:tcPr>
+            <w:tcW w:w="1870" w:type="dxa"/>
+          </w:tcPr>
+          <w:p>
+            <w:r>
+              <w:t>fq</w:t>
+            </w:r>
+            <w:r>
+              <w:t>_id</w:t>
+            </w:r>
+          </w:p>
+        </w:tc>
+        <w:tc>
+          <w:tcPr>
+            <w:tcW w:w="1870" w:type="dxa"/>
+          </w:tcPr>
+          <w:p>
+            <w:r>
+              <w:t>int(11)</w:t>
+            </w:r>
+          </w:p>
+        </w:tc>
+        <w:tc>
+          <w:tcPr>
+            <w:tcW w:w="1870" w:type="dxa"/>
+          </w:tcPr>
+          <w:p>
+            <w:r>
+              <w:t>No</w:t>
+            </w:r>
+          </w:p>
+        </w:tc>
+        <w:tc>
+          <w:tcPr>
+            <w:tcW w:w="1870" w:type="dxa"/>
+          </w:tcPr>
+          <w:p>
+            <w:r>
+              <w:t>Yes</w:t>
+            </w:r>
+          </w:p>
+        </w:tc>
+        <w:tc>
+          <w:tcPr>
+            <w:tcW w:w="1870" w:type="dxa"/>
+          </w:tcPr>
+          <w:p>
+            <w:r>
+              <w:t>No</w:t>
+            </w:r>
+          </w:p>
+        </w:tc>
+      </w:tr>
+      <w:tr>
+        <w:tc>
+          <w:tcPr>
+            <w:tcW w:w="1870" w:type="dxa"/>
+          </w:tcPr>
+          <w:p>
+            <w:r>
+              <w:t>comment</w:t>
+            </w:r>
+          </w:p>
+        </w:tc>
+        <w:tc>
+          <w:tcPr>
+            <w:tcW w:w="1870" w:type="dxa"/>
+          </w:tcPr>
+          <w:p>
+            <w:r>
+              <w:t>text</w:t>
+            </w:r>
+          </w:p>
+        </w:tc>
+        <w:tc>
+          <w:tcPr>
+            <w:tcW w:w="1870" w:type="dxa"/>
+          </w:tcPr>
+          <w:p>
+            <w:r>
+              <w:t>No</w:t>
+            </w:r>
+          </w:p>
+        </w:tc>
+        <w:tc>
+          <w:tcPr>
+            <w:tcW w:w="1870" w:type="dxa"/>
+          </w:tcPr>
+          <w:p>
+            <w:r>
+              <w:t>No</w:t>
+            </w:r>
+          </w:p>
+        </w:tc>
+        <w:tc>
+          <w:tcPr>
+            <w:tcW w:w="1870" w:type="dxa"/>
+          </w:tcPr>
+          <w:p>
+            <w:r>
+              <w:t>No</w:t>
+            </w:r>
+          </w:p>
+        </w:tc>
+      </w:tr>
+      <w:tr>
+        <w:tc>
+          <w:tcPr>
+            <w:tcW w:w="1870" w:type="dxa"/>
+          </w:tcPr>
+          <w:p>
+            <w:r>
+              <w:t>date</w:t>
+            </w:r>
+          </w:p>
+        </w:tc>
+        <w:tc>
+          <w:tcPr>
+            <w:tcW w:w="1870" w:type="dxa"/>
+          </w:tcPr>
+          <w:p>
+            <w:r>
+              <w:t>date</w:t>
+            </w:r>
+          </w:p>
+        </w:tc>
+        <w:tc>
+          <w:tcPr>
+            <w:tcW w:w="1870" w:type="dxa"/>
+          </w:tcPr>
+          <w:p>
+            <w:r>
+              <w:t>No</w:t>
+            </w:r>
+          </w:p>
+        </w:tc>
+        <w:tc>
+          <w:tcPr>
+            <w:tcW w:w="1870" w:type="dxa"/>
+          </w:tcPr>
+          <w:p>
+            <w:r>
+              <w:t>No</w:t>
+            </w:r>
+          </w:p>
+        </w:tc>
+        <w:tc>
+          <w:tcPr>
+            <w:tcW w:w="1870" w:type="dxa"/>
+          </w:tcPr>
+          <w:p>
+            <w:r>
+              <w:t>No</w:t>
+            </w:r>
+          </w:p>
+        </w:tc>
+      </w:tr>
+    </w:tbl>
+    <w:p/>
     <w:sectPr>
       <w:pgSz w:w="12240" w:h="15840"/>
       <w:pgMar w:top="1440" w:right="1440" w:bottom="1440" w:left="1440" w:header="720" w:footer="720" w:gutter="0"/>
@@ -797,6 +3518,28 @@
     <w:name w:val="Normal"/>
     <w:qFormat/>
   </w:style>
+  <w:style w:type="paragraph" w:styleId="Heading2">
+    <w:name w:val="heading 2"/>
+    <w:basedOn w:val="Normal"/>
+    <w:next w:val="Normal"/>
+    <w:link w:val="Heading2Char"/>
+    <w:uiPriority w:val="9"/>
+    <w:unhideWhenUsed/>
+    <w:qFormat/>
+    <w:rsid w:val="00A320FD"/>
+    <w:pPr>
+      <w:keepNext/>
+      <w:keepLines/>
+      <w:spacing w:before="40" w:after="0"/>
+      <w:outlineLvl w:val="1"/>
+    </w:pPr>
+    <w:rPr>
+      <w:rFonts w:asciiTheme="majorHAnsi" w:eastAsiaTheme="majorEastAsia" w:hAnsiTheme="majorHAnsi" w:cstheme="majorBidi"/>
+      <w:color w:val="2E74B5" w:themeColor="accent1" w:themeShade="BF"/>
+      <w:sz w:val="26"/>
+      <w:szCs w:val="26"/>
+    </w:rPr>
+  </w:style>
   <w:style w:type="character" w:default="1" w:styleId="DefaultParagraphFont">
     <w:name w:val="Default Paragraph Font"/>
     <w:uiPriority w:val="1"/>
@@ -823,6 +3566,38 @@
     <w:uiPriority w:val="99"/>
     <w:semiHidden/>
     <w:unhideWhenUsed/>
+  </w:style>
+  <w:style w:type="character" w:customStyle="1" w:styleId="Heading2Char">
+    <w:name w:val="Heading 2 Char"/>
+    <w:basedOn w:val="DefaultParagraphFont"/>
+    <w:link w:val="Heading2"/>
+    <w:uiPriority w:val="9"/>
+    <w:rsid w:val="00A320FD"/>
+    <w:rPr>
+      <w:rFonts w:asciiTheme="majorHAnsi" w:eastAsiaTheme="majorEastAsia" w:hAnsiTheme="majorHAnsi" w:cstheme="majorBidi"/>
+      <w:color w:val="2E74B5" w:themeColor="accent1" w:themeShade="BF"/>
+      <w:sz w:val="26"/>
+      <w:szCs w:val="26"/>
+    </w:rPr>
+  </w:style>
+  <w:style w:type="table" w:styleId="TableGrid">
+    <w:name w:val="Table Grid"/>
+    <w:basedOn w:val="TableNormal"/>
+    <w:uiPriority w:val="39"/>
+    <w:rsid w:val="00A8426C"/>
+    <w:pPr>
+      <w:spacing w:after="0" w:line="240" w:lineRule="auto"/>
+    </w:pPr>
+    <w:tblPr>
+      <w:tblBorders>
+        <w:top w:val="single" w:sz="4" w:space="0" w:color="auto"/>
+        <w:left w:val="single" w:sz="4" w:space="0" w:color="auto"/>
+        <w:bottom w:val="single" w:sz="4" w:space="0" w:color="auto"/>
+        <w:right w:val="single" w:sz="4" w:space="0" w:color="auto"/>
+        <w:insideH w:val="single" w:sz="4" w:space="0" w:color="auto"/>
+        <w:insideV w:val="single" w:sz="4" w:space="0" w:color="auto"/>
+      </w:tblBorders>
+    </w:tblPr>
   </w:style>
 </w:styles>
 </file>

</xml_diff>